<commit_message>
All test cases for iteration 7 passed
</commit_message>
<xml_diff>
--- a/Documents/Test Documents/Test Cases/Iteration 7/Iteration 4 - Test Cases.docx
+++ b/Documents/Test Documents/Test Cases/Iteration 7/Iteration 4 - Test Cases.docx
@@ -4416,15 +4416,14 @@
             <w:pPr>
               <w:rPr>
                 <w:rFonts w:ascii="Calibri" w:eastAsia="Times New Roman" w:hAnsi="Calibri" w:cs="Times New Roman"/>
-                <w:color w:val="000000"/>
-                <w:sz w:val="22"/>
-                <w:szCs w:val="22"/>
-              </w:rPr>
-            </w:pPr>
-            <w:r>
-              <w:rPr>
-                <w:rFonts w:ascii="Calibri" w:eastAsia="Times New Roman" w:hAnsi="Calibri" w:cs="Times New Roman"/>
-                <w:color w:val="000000"/>
+                <w:sz w:val="22"/>
+                <w:szCs w:val="22"/>
+              </w:rPr>
+            </w:pPr>
+            <w:bookmarkStart w:id="2" w:name="_GoBack" w:colFirst="0" w:colLast="8"/>
+            <w:r>
+              <w:rPr>
+                <w:rFonts w:ascii="Calibri" w:eastAsia="Times New Roman" w:hAnsi="Calibri" w:cs="Times New Roman"/>
                 <w:sz w:val="22"/>
                 <w:szCs w:val="22"/>
               </w:rPr>
@@ -4443,15 +4442,13 @@
               <w:cnfStyle w:val="000000100000" w:firstRow="0" w:lastRow="0" w:firstColumn="0" w:lastColumn="0" w:oddVBand="0" w:evenVBand="0" w:oddHBand="1" w:evenHBand="0" w:firstRowFirstColumn="0" w:firstRowLastColumn="0" w:lastRowFirstColumn="0" w:lastRowLastColumn="0"/>
               <w:rPr>
                 <w:rFonts w:ascii="Calibri" w:eastAsia="Times New Roman" w:hAnsi="Calibri" w:cs="Times New Roman"/>
-                <w:color w:val="FF0000"/>
-                <w:sz w:val="22"/>
-                <w:szCs w:val="22"/>
-              </w:rPr>
-            </w:pPr>
-            <w:r>
-              <w:rPr>
-                <w:rFonts w:ascii="Calibri" w:eastAsia="Times New Roman" w:hAnsi="Calibri" w:cs="Times New Roman"/>
-                <w:color w:val="FF0000"/>
+                <w:sz w:val="22"/>
+                <w:szCs w:val="22"/>
+              </w:rPr>
+            </w:pPr>
+            <w:r>
+              <w:rPr>
+                <w:rFonts w:ascii="Calibri" w:eastAsia="Times New Roman" w:hAnsi="Calibri" w:cs="Times New Roman"/>
                 <w:sz w:val="22"/>
                 <w:szCs w:val="22"/>
               </w:rPr>
@@ -4470,15 +4467,13 @@
               <w:cnfStyle w:val="000000100000" w:firstRow="0" w:lastRow="0" w:firstColumn="0" w:lastColumn="0" w:oddVBand="0" w:evenVBand="0" w:oddHBand="1" w:evenHBand="0" w:firstRowFirstColumn="0" w:firstRowLastColumn="0" w:lastRowFirstColumn="0" w:lastRowLastColumn="0"/>
               <w:rPr>
                 <w:rFonts w:ascii="Calibri" w:eastAsia="Times New Roman" w:hAnsi="Calibri" w:cs="Times New Roman"/>
-                <w:color w:val="FF0000"/>
-                <w:sz w:val="22"/>
-                <w:szCs w:val="22"/>
-              </w:rPr>
-            </w:pPr>
-            <w:r>
-              <w:rPr>
-                <w:rFonts w:ascii="Calibri" w:eastAsia="Times New Roman" w:hAnsi="Calibri" w:cs="Times New Roman"/>
-                <w:color w:val="FF0000"/>
+                <w:sz w:val="22"/>
+                <w:szCs w:val="22"/>
+              </w:rPr>
+            </w:pPr>
+            <w:r>
+              <w:rPr>
+                <w:rFonts w:ascii="Calibri" w:eastAsia="Times New Roman" w:hAnsi="Calibri" w:cs="Times New Roman"/>
                 <w:sz w:val="22"/>
                 <w:szCs w:val="22"/>
               </w:rPr>
@@ -4497,15 +4492,13 @@
               <w:cnfStyle w:val="000000100000" w:firstRow="0" w:lastRow="0" w:firstColumn="0" w:lastColumn="0" w:oddVBand="0" w:evenVBand="0" w:oddHBand="1" w:evenHBand="0" w:firstRowFirstColumn="0" w:firstRowLastColumn="0" w:lastRowFirstColumn="0" w:lastRowLastColumn="0"/>
               <w:rPr>
                 <w:rFonts w:ascii="Calibri" w:eastAsia="Times New Roman" w:hAnsi="Calibri" w:cs="Times New Roman"/>
-                <w:color w:val="FF0000"/>
-                <w:sz w:val="22"/>
-                <w:szCs w:val="22"/>
-              </w:rPr>
-            </w:pPr>
-            <w:r>
-              <w:rPr>
-                <w:rFonts w:ascii="Calibri" w:eastAsia="Times New Roman" w:hAnsi="Calibri" w:cs="Times New Roman"/>
-                <w:color w:val="FF0000"/>
+                <w:sz w:val="22"/>
+                <w:szCs w:val="22"/>
+              </w:rPr>
+            </w:pPr>
+            <w:r>
+              <w:rPr>
+                <w:rFonts w:ascii="Calibri" w:eastAsia="Times New Roman" w:hAnsi="Calibri" w:cs="Times New Roman"/>
                 <w:sz w:val="22"/>
                 <w:szCs w:val="22"/>
               </w:rPr>
@@ -4524,15 +4517,13 @@
               <w:cnfStyle w:val="000000100000" w:firstRow="0" w:lastRow="0" w:firstColumn="0" w:lastColumn="0" w:oddVBand="0" w:evenVBand="0" w:oddHBand="1" w:evenHBand="0" w:firstRowFirstColumn="0" w:firstRowLastColumn="0" w:lastRowFirstColumn="0" w:lastRowLastColumn="0"/>
               <w:rPr>
                 <w:rFonts w:ascii="Calibri" w:eastAsia="Times New Roman" w:hAnsi="Calibri" w:cs="Times New Roman"/>
-                <w:color w:val="FF0000"/>
-                <w:sz w:val="22"/>
-                <w:szCs w:val="22"/>
-              </w:rPr>
-            </w:pPr>
-            <w:r>
-              <w:rPr>
-                <w:rFonts w:ascii="Calibri" w:eastAsia="Times New Roman" w:hAnsi="Calibri" w:cs="Times New Roman"/>
-                <w:color w:val="FF0000"/>
+                <w:sz w:val="22"/>
+                <w:szCs w:val="22"/>
+              </w:rPr>
+            </w:pPr>
+            <w:r>
+              <w:rPr>
+                <w:rFonts w:ascii="Calibri" w:eastAsia="Times New Roman" w:hAnsi="Calibri" w:cs="Times New Roman"/>
                 <w:sz w:val="22"/>
                 <w:szCs w:val="22"/>
               </w:rPr>
@@ -4542,7 +4533,6 @@
             <w:r>
               <w:rPr>
                 <w:rFonts w:ascii="Calibri" w:eastAsia="Times New Roman" w:hAnsi="Calibri" w:cs="Times New Roman"/>
-                <w:color w:val="FF0000"/>
                 <w:sz w:val="22"/>
                 <w:szCs w:val="22"/>
               </w:rPr>
@@ -4552,7 +4542,6 @@
             <w:r>
               <w:rPr>
                 <w:rFonts w:ascii="Calibri" w:eastAsia="Times New Roman" w:hAnsi="Calibri" w:cs="Times New Roman"/>
-                <w:color w:val="FF0000"/>
                 <w:sz w:val="22"/>
                 <w:szCs w:val="22"/>
               </w:rPr>
@@ -4561,7 +4550,6 @@
             <w:r>
               <w:rPr>
                 <w:rFonts w:ascii="Calibri" w:eastAsia="Times New Roman" w:hAnsi="Calibri" w:cs="Times New Roman"/>
-                <w:color w:val="FF0000"/>
                 <w:sz w:val="22"/>
                 <w:szCs w:val="22"/>
               </w:rPr>
@@ -4581,15 +4569,13 @@
               <w:cnfStyle w:val="000000100000" w:firstRow="0" w:lastRow="0" w:firstColumn="0" w:lastColumn="0" w:oddVBand="0" w:evenVBand="0" w:oddHBand="1" w:evenHBand="0" w:firstRowFirstColumn="0" w:firstRowLastColumn="0" w:lastRowFirstColumn="0" w:lastRowLastColumn="0"/>
               <w:rPr>
                 <w:rFonts w:ascii="Calibri" w:eastAsia="Times New Roman" w:hAnsi="Calibri" w:cs="Times New Roman"/>
-                <w:color w:val="FF0000"/>
-                <w:sz w:val="22"/>
-                <w:szCs w:val="22"/>
-              </w:rPr>
-            </w:pPr>
-            <w:r>
-              <w:rPr>
-                <w:rFonts w:ascii="Calibri" w:eastAsia="Times New Roman" w:hAnsi="Calibri" w:cs="Times New Roman"/>
-                <w:color w:val="FF0000"/>
+                <w:sz w:val="22"/>
+                <w:szCs w:val="22"/>
+              </w:rPr>
+            </w:pPr>
+            <w:r>
+              <w:rPr>
+                <w:rFonts w:ascii="Calibri" w:eastAsia="Times New Roman" w:hAnsi="Calibri" w:cs="Times New Roman"/>
                 <w:sz w:val="22"/>
                 <w:szCs w:val="22"/>
               </w:rPr>
@@ -4607,15 +4593,13 @@
               <w:cnfStyle w:val="000000100000" w:firstRow="0" w:lastRow="0" w:firstColumn="0" w:lastColumn="0" w:oddVBand="0" w:evenVBand="0" w:oddHBand="1" w:evenHBand="0" w:firstRowFirstColumn="0" w:firstRowLastColumn="0" w:lastRowFirstColumn="0" w:lastRowLastColumn="0"/>
               <w:rPr>
                 <w:rFonts w:ascii="Calibri" w:eastAsia="Times New Roman" w:hAnsi="Calibri" w:cs="Times New Roman"/>
-                <w:color w:val="FF0000"/>
-                <w:sz w:val="22"/>
-                <w:szCs w:val="22"/>
-              </w:rPr>
-            </w:pPr>
-            <w:r>
-              <w:rPr>
-                <w:rFonts w:ascii="Calibri" w:eastAsia="Times New Roman" w:hAnsi="Calibri" w:cs="Times New Roman"/>
-                <w:color w:val="FF0000"/>
+                <w:sz w:val="22"/>
+                <w:szCs w:val="22"/>
+              </w:rPr>
+            </w:pPr>
+            <w:r>
+              <w:rPr>
+                <w:rFonts w:ascii="Calibri" w:eastAsia="Times New Roman" w:hAnsi="Calibri" w:cs="Times New Roman"/>
                 <w:sz w:val="22"/>
                 <w:szCs w:val="22"/>
               </w:rPr>
@@ -4624,7 +4608,6 @@
             <w:r>
               <w:rPr>
                 <w:rFonts w:ascii="Calibri" w:eastAsia="Times New Roman" w:hAnsi="Calibri" w:cs="Times New Roman"/>
-                <w:color w:val="FF0000"/>
                 <w:sz w:val="22"/>
                 <w:szCs w:val="22"/>
               </w:rPr>
@@ -4642,19 +4625,17 @@
               <w:cnfStyle w:val="000000100000" w:firstRow="0" w:lastRow="0" w:firstColumn="0" w:lastColumn="0" w:oddVBand="0" w:evenVBand="0" w:oddHBand="1" w:evenHBand="0" w:firstRowFirstColumn="0" w:firstRowLastColumn="0" w:lastRowFirstColumn="0" w:lastRowLastColumn="0"/>
               <w:rPr>
                 <w:rFonts w:ascii="Calibri" w:eastAsia="Times New Roman" w:hAnsi="Calibri" w:cs="Times New Roman"/>
-                <w:color w:val="FF0000"/>
-                <w:sz w:val="22"/>
-                <w:szCs w:val="22"/>
-              </w:rPr>
-            </w:pPr>
-            <w:r>
-              <w:rPr>
-                <w:rFonts w:ascii="Calibri" w:eastAsia="Times New Roman" w:hAnsi="Calibri" w:cs="Times New Roman"/>
-                <w:color w:val="FF0000"/>
-                <w:sz w:val="22"/>
-                <w:szCs w:val="22"/>
-              </w:rPr>
-              <w:t>Fail</w:t>
+                <w:sz w:val="22"/>
+                <w:szCs w:val="22"/>
+              </w:rPr>
+            </w:pPr>
+            <w:r>
+              <w:rPr>
+                <w:rFonts w:ascii="Calibri" w:eastAsia="Times New Roman" w:hAnsi="Calibri" w:cs="Times New Roman"/>
+                <w:sz w:val="22"/>
+                <w:szCs w:val="22"/>
+              </w:rPr>
+              <w:t>Pass</w:t>
             </w:r>
           </w:p>
         </w:tc>
@@ -4676,6 +4657,7 @@
           </w:p>
         </w:tc>
       </w:tr>
+      <w:bookmarkEnd w:id="2"/>
       <w:tr>
         <w:trPr>
           <w:trHeight w:val="1800"/>
@@ -5195,18 +5177,7 @@
                 <w:sz w:val="22"/>
                 <w:szCs w:val="22"/>
               </w:rPr>
-              <w:t>Student should be directed to C</w:t>
-            </w:r>
-            <w:bookmarkStart w:id="2" w:name="_GoBack"/>
-            <w:bookmarkEnd w:id="2"/>
-            <w:r>
-              <w:rPr>
-                <w:rFonts w:ascii="Calibri" w:eastAsia="Times New Roman" w:hAnsi="Calibri" w:cs="Times New Roman"/>
-                <w:color w:val="000000"/>
-                <w:sz w:val="22"/>
-                <w:szCs w:val="22"/>
-              </w:rPr>
-              <w:t>ase 2's patient information</w:t>
+              <w:t>Student should be directed to Case 2's patient information</w:t>
             </w:r>
           </w:p>
         </w:tc>

</xml_diff>

<commit_message>
Updated metrics for iteration 7
</commit_message>
<xml_diff>
--- a/Documents/Test Documents/Test Cases/Iteration 7/Iteration 4 - Test Cases.docx
+++ b/Documents/Test Documents/Test Cases/Iteration 7/Iteration 4 - Test Cases.docx
@@ -4416,15 +4416,14 @@
             <w:pPr>
               <w:rPr>
                 <w:rFonts w:ascii="Calibri" w:eastAsia="Times New Roman" w:hAnsi="Calibri" w:cs="Times New Roman"/>
-                <w:color w:val="000000"/>
-                <w:sz w:val="22"/>
-                <w:szCs w:val="22"/>
-              </w:rPr>
-            </w:pPr>
-            <w:r>
-              <w:rPr>
-                <w:rFonts w:ascii="Calibri" w:eastAsia="Times New Roman" w:hAnsi="Calibri" w:cs="Times New Roman"/>
-                <w:color w:val="000000"/>
+                <w:sz w:val="22"/>
+                <w:szCs w:val="22"/>
+              </w:rPr>
+            </w:pPr>
+            <w:bookmarkStart w:id="2" w:name="_GoBack" w:colFirst="0" w:colLast="8"/>
+            <w:r>
+              <w:rPr>
+                <w:rFonts w:ascii="Calibri" w:eastAsia="Times New Roman" w:hAnsi="Calibri" w:cs="Times New Roman"/>
                 <w:sz w:val="22"/>
                 <w:szCs w:val="22"/>
               </w:rPr>
@@ -4443,15 +4442,13 @@
               <w:cnfStyle w:val="000000100000" w:firstRow="0" w:lastRow="0" w:firstColumn="0" w:lastColumn="0" w:oddVBand="0" w:evenVBand="0" w:oddHBand="1" w:evenHBand="0" w:firstRowFirstColumn="0" w:firstRowLastColumn="0" w:lastRowFirstColumn="0" w:lastRowLastColumn="0"/>
               <w:rPr>
                 <w:rFonts w:ascii="Calibri" w:eastAsia="Times New Roman" w:hAnsi="Calibri" w:cs="Times New Roman"/>
-                <w:color w:val="FF0000"/>
-                <w:sz w:val="22"/>
-                <w:szCs w:val="22"/>
-              </w:rPr>
-            </w:pPr>
-            <w:r>
-              <w:rPr>
-                <w:rFonts w:ascii="Calibri" w:eastAsia="Times New Roman" w:hAnsi="Calibri" w:cs="Times New Roman"/>
-                <w:color w:val="FF0000"/>
+                <w:sz w:val="22"/>
+                <w:szCs w:val="22"/>
+              </w:rPr>
+            </w:pPr>
+            <w:r>
+              <w:rPr>
+                <w:rFonts w:ascii="Calibri" w:eastAsia="Times New Roman" w:hAnsi="Calibri" w:cs="Times New Roman"/>
                 <w:sz w:val="22"/>
                 <w:szCs w:val="22"/>
               </w:rPr>
@@ -4470,15 +4467,13 @@
               <w:cnfStyle w:val="000000100000" w:firstRow="0" w:lastRow="0" w:firstColumn="0" w:lastColumn="0" w:oddVBand="0" w:evenVBand="0" w:oddHBand="1" w:evenHBand="0" w:firstRowFirstColumn="0" w:firstRowLastColumn="0" w:lastRowFirstColumn="0" w:lastRowLastColumn="0"/>
               <w:rPr>
                 <w:rFonts w:ascii="Calibri" w:eastAsia="Times New Roman" w:hAnsi="Calibri" w:cs="Times New Roman"/>
-                <w:color w:val="FF0000"/>
-                <w:sz w:val="22"/>
-                <w:szCs w:val="22"/>
-              </w:rPr>
-            </w:pPr>
-            <w:r>
-              <w:rPr>
-                <w:rFonts w:ascii="Calibri" w:eastAsia="Times New Roman" w:hAnsi="Calibri" w:cs="Times New Roman"/>
-                <w:color w:val="FF0000"/>
+                <w:sz w:val="22"/>
+                <w:szCs w:val="22"/>
+              </w:rPr>
+            </w:pPr>
+            <w:r>
+              <w:rPr>
+                <w:rFonts w:ascii="Calibri" w:eastAsia="Times New Roman" w:hAnsi="Calibri" w:cs="Times New Roman"/>
                 <w:sz w:val="22"/>
                 <w:szCs w:val="22"/>
               </w:rPr>
@@ -4497,15 +4492,13 @@
               <w:cnfStyle w:val="000000100000" w:firstRow="0" w:lastRow="0" w:firstColumn="0" w:lastColumn="0" w:oddVBand="0" w:evenVBand="0" w:oddHBand="1" w:evenHBand="0" w:firstRowFirstColumn="0" w:firstRowLastColumn="0" w:lastRowFirstColumn="0" w:lastRowLastColumn="0"/>
               <w:rPr>
                 <w:rFonts w:ascii="Calibri" w:eastAsia="Times New Roman" w:hAnsi="Calibri" w:cs="Times New Roman"/>
-                <w:color w:val="FF0000"/>
-                <w:sz w:val="22"/>
-                <w:szCs w:val="22"/>
-              </w:rPr>
-            </w:pPr>
-            <w:r>
-              <w:rPr>
-                <w:rFonts w:ascii="Calibri" w:eastAsia="Times New Roman" w:hAnsi="Calibri" w:cs="Times New Roman"/>
-                <w:color w:val="FF0000"/>
+                <w:sz w:val="22"/>
+                <w:szCs w:val="22"/>
+              </w:rPr>
+            </w:pPr>
+            <w:r>
+              <w:rPr>
+                <w:rFonts w:ascii="Calibri" w:eastAsia="Times New Roman" w:hAnsi="Calibri" w:cs="Times New Roman"/>
                 <w:sz w:val="22"/>
                 <w:szCs w:val="22"/>
               </w:rPr>
@@ -4524,15 +4517,13 @@
               <w:cnfStyle w:val="000000100000" w:firstRow="0" w:lastRow="0" w:firstColumn="0" w:lastColumn="0" w:oddVBand="0" w:evenVBand="0" w:oddHBand="1" w:evenHBand="0" w:firstRowFirstColumn="0" w:firstRowLastColumn="0" w:lastRowFirstColumn="0" w:lastRowLastColumn="0"/>
               <w:rPr>
                 <w:rFonts w:ascii="Calibri" w:eastAsia="Times New Roman" w:hAnsi="Calibri" w:cs="Times New Roman"/>
-                <w:color w:val="FF0000"/>
-                <w:sz w:val="22"/>
-                <w:szCs w:val="22"/>
-              </w:rPr>
-            </w:pPr>
-            <w:r>
-              <w:rPr>
-                <w:rFonts w:ascii="Calibri" w:eastAsia="Times New Roman" w:hAnsi="Calibri" w:cs="Times New Roman"/>
-                <w:color w:val="FF0000"/>
+                <w:sz w:val="22"/>
+                <w:szCs w:val="22"/>
+              </w:rPr>
+            </w:pPr>
+            <w:r>
+              <w:rPr>
+                <w:rFonts w:ascii="Calibri" w:eastAsia="Times New Roman" w:hAnsi="Calibri" w:cs="Times New Roman"/>
                 <w:sz w:val="22"/>
                 <w:szCs w:val="22"/>
               </w:rPr>
@@ -4542,7 +4533,6 @@
             <w:r>
               <w:rPr>
                 <w:rFonts w:ascii="Calibri" w:eastAsia="Times New Roman" w:hAnsi="Calibri" w:cs="Times New Roman"/>
-                <w:color w:val="FF0000"/>
                 <w:sz w:val="22"/>
                 <w:szCs w:val="22"/>
               </w:rPr>
@@ -4552,7 +4542,6 @@
             <w:r>
               <w:rPr>
                 <w:rFonts w:ascii="Calibri" w:eastAsia="Times New Roman" w:hAnsi="Calibri" w:cs="Times New Roman"/>
-                <w:color w:val="FF0000"/>
                 <w:sz w:val="22"/>
                 <w:szCs w:val="22"/>
               </w:rPr>
@@ -4561,7 +4550,6 @@
             <w:r>
               <w:rPr>
                 <w:rFonts w:ascii="Calibri" w:eastAsia="Times New Roman" w:hAnsi="Calibri" w:cs="Times New Roman"/>
-                <w:color w:val="FF0000"/>
                 <w:sz w:val="22"/>
                 <w:szCs w:val="22"/>
               </w:rPr>
@@ -4581,15 +4569,13 @@
               <w:cnfStyle w:val="000000100000" w:firstRow="0" w:lastRow="0" w:firstColumn="0" w:lastColumn="0" w:oddVBand="0" w:evenVBand="0" w:oddHBand="1" w:evenHBand="0" w:firstRowFirstColumn="0" w:firstRowLastColumn="0" w:lastRowFirstColumn="0" w:lastRowLastColumn="0"/>
               <w:rPr>
                 <w:rFonts w:ascii="Calibri" w:eastAsia="Times New Roman" w:hAnsi="Calibri" w:cs="Times New Roman"/>
-                <w:color w:val="FF0000"/>
-                <w:sz w:val="22"/>
-                <w:szCs w:val="22"/>
-              </w:rPr>
-            </w:pPr>
-            <w:r>
-              <w:rPr>
-                <w:rFonts w:ascii="Calibri" w:eastAsia="Times New Roman" w:hAnsi="Calibri" w:cs="Times New Roman"/>
-                <w:color w:val="FF0000"/>
+                <w:sz w:val="22"/>
+                <w:szCs w:val="22"/>
+              </w:rPr>
+            </w:pPr>
+            <w:r>
+              <w:rPr>
+                <w:rFonts w:ascii="Calibri" w:eastAsia="Times New Roman" w:hAnsi="Calibri" w:cs="Times New Roman"/>
                 <w:sz w:val="22"/>
                 <w:szCs w:val="22"/>
               </w:rPr>
@@ -4607,15 +4593,13 @@
               <w:cnfStyle w:val="000000100000" w:firstRow="0" w:lastRow="0" w:firstColumn="0" w:lastColumn="0" w:oddVBand="0" w:evenVBand="0" w:oddHBand="1" w:evenHBand="0" w:firstRowFirstColumn="0" w:firstRowLastColumn="0" w:lastRowFirstColumn="0" w:lastRowLastColumn="0"/>
               <w:rPr>
                 <w:rFonts w:ascii="Calibri" w:eastAsia="Times New Roman" w:hAnsi="Calibri" w:cs="Times New Roman"/>
-                <w:color w:val="FF0000"/>
-                <w:sz w:val="22"/>
-                <w:szCs w:val="22"/>
-              </w:rPr>
-            </w:pPr>
-            <w:r>
-              <w:rPr>
-                <w:rFonts w:ascii="Calibri" w:eastAsia="Times New Roman" w:hAnsi="Calibri" w:cs="Times New Roman"/>
-                <w:color w:val="FF0000"/>
+                <w:sz w:val="22"/>
+                <w:szCs w:val="22"/>
+              </w:rPr>
+            </w:pPr>
+            <w:r>
+              <w:rPr>
+                <w:rFonts w:ascii="Calibri" w:eastAsia="Times New Roman" w:hAnsi="Calibri" w:cs="Times New Roman"/>
                 <w:sz w:val="22"/>
                 <w:szCs w:val="22"/>
               </w:rPr>
@@ -4624,7 +4608,6 @@
             <w:r>
               <w:rPr>
                 <w:rFonts w:ascii="Calibri" w:eastAsia="Times New Roman" w:hAnsi="Calibri" w:cs="Times New Roman"/>
-                <w:color w:val="FF0000"/>
                 <w:sz w:val="22"/>
                 <w:szCs w:val="22"/>
               </w:rPr>
@@ -4642,19 +4625,17 @@
               <w:cnfStyle w:val="000000100000" w:firstRow="0" w:lastRow="0" w:firstColumn="0" w:lastColumn="0" w:oddVBand="0" w:evenVBand="0" w:oddHBand="1" w:evenHBand="0" w:firstRowFirstColumn="0" w:firstRowLastColumn="0" w:lastRowFirstColumn="0" w:lastRowLastColumn="0"/>
               <w:rPr>
                 <w:rFonts w:ascii="Calibri" w:eastAsia="Times New Roman" w:hAnsi="Calibri" w:cs="Times New Roman"/>
-                <w:color w:val="FF0000"/>
-                <w:sz w:val="22"/>
-                <w:szCs w:val="22"/>
-              </w:rPr>
-            </w:pPr>
-            <w:r>
-              <w:rPr>
-                <w:rFonts w:ascii="Calibri" w:eastAsia="Times New Roman" w:hAnsi="Calibri" w:cs="Times New Roman"/>
-                <w:color w:val="FF0000"/>
-                <w:sz w:val="22"/>
-                <w:szCs w:val="22"/>
-              </w:rPr>
-              <w:t>Fail</w:t>
+                <w:sz w:val="22"/>
+                <w:szCs w:val="22"/>
+              </w:rPr>
+            </w:pPr>
+            <w:r>
+              <w:rPr>
+                <w:rFonts w:ascii="Calibri" w:eastAsia="Times New Roman" w:hAnsi="Calibri" w:cs="Times New Roman"/>
+                <w:sz w:val="22"/>
+                <w:szCs w:val="22"/>
+              </w:rPr>
+              <w:t>Pass</w:t>
             </w:r>
           </w:p>
         </w:tc>
@@ -4676,6 +4657,7 @@
           </w:p>
         </w:tc>
       </w:tr>
+      <w:bookmarkEnd w:id="2"/>
       <w:tr>
         <w:trPr>
           <w:trHeight w:val="1800"/>
@@ -5195,18 +5177,7 @@
                 <w:sz w:val="22"/>
                 <w:szCs w:val="22"/>
               </w:rPr>
-              <w:t>Student should be directed to C</w:t>
-            </w:r>
-            <w:bookmarkStart w:id="2" w:name="_GoBack"/>
-            <w:bookmarkEnd w:id="2"/>
-            <w:r>
-              <w:rPr>
-                <w:rFonts w:ascii="Calibri" w:eastAsia="Times New Roman" w:hAnsi="Calibri" w:cs="Times New Roman"/>
-                <w:color w:val="000000"/>
-                <w:sz w:val="22"/>
-                <w:szCs w:val="22"/>
-              </w:rPr>
-              <w:t>ase 2's patient information</w:t>
+              <w:t>Student should be directed to Case 2's patient information</w:t>
             </w:r>
           </w:p>
         </w:tc>

</xml_diff>